<commit_message>
update new install help
</commit_message>
<xml_diff>
--- a/HuongDanCaiDat.docx
+++ b/HuongDanCaiDat.docx
@@ -116,33 +116,40 @@
           <w:sz w:val="26"/>
           <w:szCs w:val="26"/>
         </w:rPr>
-        <w:t xml:space="preserve">Lệnh trên sẽ tạo ra một tệp </w:t>
-      </w:r>
-      <w:proofErr w:type="gramStart"/>
+        <w:t>Lệnh trên sẽ tạo ra một tệp package.json</w:t>
+      </w:r>
       <w:r>
         <w:rPr>
           <w:rFonts w:ascii="Times New Roman" w:hAnsi="Times New Roman" w:cs="Times New Roman"/>
           <w:sz w:val="26"/>
           <w:szCs w:val="26"/>
         </w:rPr>
-        <w:t>package.json</w:t>
-      </w:r>
-      <w:proofErr w:type="gramEnd"/>
+        <w:t xml:space="preserve"> </w:t>
+      </w:r>
       <w:r>
         <w:rPr>
           <w:rFonts w:ascii="Times New Roman" w:hAnsi="Times New Roman" w:cs="Times New Roman"/>
           <w:sz w:val="26"/>
           <w:szCs w:val="26"/>
         </w:rPr>
-        <w:t xml:space="preserve"> </w:t>
-      </w:r>
-      <w:r>
+        <w:t>trong thư mục dự án của bạn.</w:t>
+      </w:r>
+    </w:p>
+    <w:p>
+      <w:pPr>
         <w:rPr>
           <w:rFonts w:ascii="Times New Roman" w:hAnsi="Times New Roman" w:cs="Times New Roman"/>
           <w:sz w:val="26"/>
           <w:szCs w:val="26"/>
         </w:rPr>
-        <w:t>trong thư mục dự án của bạn.</w:t>
+      </w:pPr>
+      <w:r>
+        <w:rPr>
+          <w:rFonts w:ascii="Times New Roman" w:hAnsi="Times New Roman" w:cs="Times New Roman"/>
+          <w:sz w:val="26"/>
+          <w:szCs w:val="26"/>
+        </w:rPr>
+        <w:t>Bước 4: Cài đặt các gói phụ thuộc Theo gói tiếp theo, bạn cần cài đặt các gói phụ thuộc cần thiết cho dự án của bạn. Trong trường hợp này, chúng ta cần cài đặt expressvà socket.io. Run command after to install the two packages:</w:t>
       </w:r>
     </w:p>
     <w:p>
@@ -159,7 +166,15 @@
           <w:sz w:val="26"/>
           <w:szCs w:val="26"/>
         </w:rPr>
-        <w:t>Bước 4: Cài đặt các gói phụ thuộc Theo gói tiếp theo, bạn cần cài đặt các gói phụ thuộc cần thiết cho dự án của bạn. Trong trường hợp này, chúng ta cần cài đặt expressvà socket.io. Run command after to install the two packages:</w:t>
+        <w:t>npm install express socket.io</w:t>
+      </w:r>
+      <w:r>
+        <w:rPr>
+          <w:rFonts w:ascii="Times New Roman" w:hAnsi="Times New Roman" w:cs="Times New Roman"/>
+          <w:sz w:val="26"/>
+          <w:szCs w:val="26"/>
+        </w:rPr>
+        <w:t xml:space="preserve"> fs http mssql socket.io ws</w:t>
       </w:r>
     </w:p>
     <w:p>
@@ -176,74 +191,15 @@
           <w:sz w:val="26"/>
           <w:szCs w:val="26"/>
         </w:rPr>
-        <w:t xml:space="preserve">npm install express </w:t>
-      </w:r>
-      <w:proofErr w:type="gramStart"/>
+        <w:t xml:space="preserve">Bước 5: </w:t>
+      </w:r>
       <w:r>
         <w:rPr>
           <w:rFonts w:ascii="Times New Roman" w:hAnsi="Times New Roman" w:cs="Times New Roman"/>
           <w:sz w:val="26"/>
           <w:szCs w:val="26"/>
         </w:rPr>
-        <w:t>socket.io</w:t>
-      </w:r>
-      <w:proofErr w:type="gramEnd"/>
-    </w:p>
-    <w:p>
-      <w:pPr>
-        <w:rPr>
-          <w:rFonts w:ascii="Times New Roman" w:hAnsi="Times New Roman" w:cs="Times New Roman"/>
-          <w:sz w:val="26"/>
-          <w:szCs w:val="26"/>
-        </w:rPr>
-      </w:pPr>
-      <w:r>
-        <w:rPr>
-          <w:rFonts w:ascii="Times New Roman" w:hAnsi="Times New Roman" w:cs="Times New Roman"/>
-          <w:sz w:val="26"/>
-          <w:szCs w:val="26"/>
-        </w:rPr>
-        <w:t xml:space="preserve">Bước 5: Tạo tệp server.js và sao chép mã mẫu Trong thư mục dự án của bạn, tạo một tệp mới có tên là </w:t>
-      </w:r>
-      <w:proofErr w:type="gramStart"/>
-      <w:r>
-        <w:rPr>
-          <w:rFonts w:ascii="Times New Roman" w:hAnsi="Times New Roman" w:cs="Times New Roman"/>
-          <w:sz w:val="26"/>
-          <w:szCs w:val="26"/>
-        </w:rPr>
-        <w:t>server.js(</w:t>
-      </w:r>
-      <w:proofErr w:type="gramEnd"/>
-      <w:r>
-        <w:rPr>
-          <w:rFonts w:ascii="Times New Roman" w:hAnsi="Times New Roman" w:cs="Times New Roman"/>
-          <w:sz w:val="26"/>
-          <w:szCs w:val="26"/>
-        </w:rPr>
-        <w:t>hoặc bất kỳ tên nào khác mà bạn muốn). Mở tệp này bằng trình chỉnh sửa văn bản đã chỉnh sửa và sao chép đoạn mã mẫu cho máy chủ Node.js</w:t>
-      </w:r>
-    </w:p>
-    <w:p>
-      <w:pPr>
-        <w:jc w:val="center"/>
-        <w:rPr>
-          <w:rFonts w:ascii="Times New Roman" w:hAnsi="Times New Roman" w:cs="Times New Roman"/>
-          <w:b/>
-          <w:bCs/>
-          <w:sz w:val="26"/>
-          <w:szCs w:val="26"/>
-        </w:rPr>
-      </w:pPr>
-      <w:r>
-        <w:rPr>
-          <w:rFonts w:ascii="Times New Roman" w:hAnsi="Times New Roman" w:cs="Times New Roman"/>
-          <w:b/>
-          <w:bCs/>
-          <w:sz w:val="26"/>
-          <w:szCs w:val="26"/>
-        </w:rPr>
-        <w:t>Gòi bỏ code server.js ở đây</w:t>
+        <w:t>copy tệp server.js và debug.js bỏ vào thư mục vừa tạo.</w:t>
       </w:r>
     </w:p>
     <w:p>
@@ -333,18 +289,8 @@
           <w:sz w:val="26"/>
           <w:szCs w:val="26"/>
         </w:rPr>
-        <w:t xml:space="preserve">Import </w:t>
-      </w:r>
-      <w:proofErr w:type="gramStart"/>
-      <w:r>
-        <w:rPr>
-          <w:rFonts w:ascii="Times New Roman" w:hAnsi="Times New Roman" w:cs="Times New Roman"/>
-          <w:sz w:val="26"/>
-          <w:szCs w:val="26"/>
-        </w:rPr>
-        <w:t>websocket</w:t>
-      </w:r>
-      <w:proofErr w:type="gramEnd"/>
+        <w:t>Import websocket</w:t>
+      </w:r>
     </w:p>
     <w:p>
       <w:pPr>
@@ -390,25 +336,7 @@
           <w:sz w:val="26"/>
           <w:szCs w:val="26"/>
         </w:rPr>
-        <w:t xml:space="preserve">bỏ đoạn code này vào trong file </w:t>
-      </w:r>
-      <w:proofErr w:type="gramStart"/>
-      <w:r>
-        <w:rPr>
-          <w:rFonts w:ascii="Times New Roman" w:hAnsi="Times New Roman" w:cs="Times New Roman"/>
-          <w:sz w:val="26"/>
-          <w:szCs w:val="26"/>
-        </w:rPr>
-        <w:t>pubspec.yaml</w:t>
-      </w:r>
-      <w:proofErr w:type="gramEnd"/>
-      <w:r>
-        <w:rPr>
-          <w:rFonts w:ascii="Times New Roman" w:hAnsi="Times New Roman" w:cs="Times New Roman"/>
-          <w:sz w:val="26"/>
-          <w:szCs w:val="26"/>
-        </w:rPr>
-        <w:t xml:space="preserve"> như hình dưới</w:t>
+        <w:t>bỏ đoạn code này vào trong file pubspec.yaml như hình dưới</w:t>
       </w:r>
     </w:p>
     <w:p>
@@ -537,27 +465,7 @@
           <w:sz w:val="26"/>
           <w:szCs w:val="26"/>
         </w:rPr>
-        <w:t>="</w:t>
-      </w:r>
-      <w:proofErr w:type="gramStart"/>
-      <w:r>
-        <w:rPr>
-          <w:rFonts w:ascii="Times New Roman" w:hAnsi="Times New Roman" w:cs="Times New Roman"/>
-          <w:color w:val="6A8759"/>
-          <w:sz w:val="26"/>
-          <w:szCs w:val="26"/>
-        </w:rPr>
-        <w:t>android.permission</w:t>
-      </w:r>
-      <w:proofErr w:type="gramEnd"/>
-      <w:r>
-        <w:rPr>
-          <w:rFonts w:ascii="Times New Roman" w:hAnsi="Times New Roman" w:cs="Times New Roman"/>
-          <w:color w:val="6A8759"/>
-          <w:sz w:val="26"/>
-          <w:szCs w:val="26"/>
-        </w:rPr>
-        <w:t xml:space="preserve">.INTERNET" </w:t>
+        <w:t xml:space="preserve">="android.permission.INTERNET" </w:t>
       </w:r>
       <w:r>
         <w:rPr>
@@ -653,18 +561,8 @@
           <w:sz w:val="26"/>
           <w:szCs w:val="26"/>
         </w:rPr>
-        <w:t xml:space="preserve">Pass code này vào </w:t>
-      </w:r>
-      <w:proofErr w:type="gramStart"/>
-      <w:r>
-        <w:rPr>
-          <w:rFonts w:ascii="Times New Roman" w:hAnsi="Times New Roman" w:cs="Times New Roman"/>
-          <w:sz w:val="26"/>
-          <w:szCs w:val="26"/>
-        </w:rPr>
-        <w:t>main.dart</w:t>
-      </w:r>
-      <w:proofErr w:type="gramEnd"/>
+        <w:t>Pass code này vào main.dart</w:t>
+      </w:r>
     </w:p>
     <w:p>
       <w:pPr>
@@ -5718,6 +5616,21 @@
 </file>
 
 <file path=customXml/item1.xml><?xml version="1.0" encoding="utf-8"?>
+<p:properties xmlns:p="http://schemas.microsoft.com/office/2006/metadata/properties" xmlns:xsi="http://www.w3.org/2001/XMLSchema-instance" xmlns:pc="http://schemas.microsoft.com/office/infopath/2007/PartnerControls">
+  <documentManagement/>
+</p:properties>
+</file>
+
+<file path=customXml/item2.xml><?xml version="1.0" encoding="utf-8"?>
+<?mso-contentType ?>
+<FormTemplates xmlns="http://schemas.microsoft.com/sharepoint/v3/contenttype/forms">
+  <Display>DocumentLibraryForm</Display>
+  <Edit>DocumentLibraryForm</Edit>
+  <New>DocumentLibraryForm</New>
+</FormTemplates>
+</file>
+
+<file path=customXml/item3.xml><?xml version="1.0" encoding="utf-8"?>
 <ct:contentTypeSchema xmlns:ct="http://schemas.microsoft.com/office/2006/metadata/contentType" xmlns:ma="http://schemas.microsoft.com/office/2006/metadata/properties/metaAttributes" ct:_="" ma:_="" ma:contentTypeName="Document" ma:contentTypeID="0x010100E8481FF77DE0EC49AF1424EBC1DFD3DB" ma:contentTypeVersion="7" ma:contentTypeDescription="Create a new document." ma:contentTypeScope="" ma:versionID="079a887b68a18747448660272f8991ce">
   <xsd:schema xmlns:xsd="http://www.w3.org/2001/XMLSchema" xmlns:xs="http://www.w3.org/2001/XMLSchema" xmlns:p="http://schemas.microsoft.com/office/2006/metadata/properties" xmlns:ns3="d3b08fc3-d3b4-4e26-843e-b9be9e908083" xmlns:ns4="de815ce8-619a-4fe0-93d4-77b2ea64f76c" targetNamespace="http://schemas.microsoft.com/office/2006/metadata/properties" ma:root="true" ma:fieldsID="fa4306aa49bbc166402d8085b05f4b81" ns3:_="" ns4:_="">
     <xsd:import namespace="d3b08fc3-d3b4-4e26-843e-b9be9e908083"/>
@@ -5902,22 +5815,24 @@
 </ct:contentTypeSchema>
 </file>
 
-<file path=customXml/item2.xml><?xml version="1.0" encoding="utf-8"?>
-<?mso-contentType ?>
-<FormTemplates xmlns="http://schemas.microsoft.com/sharepoint/v3/contenttype/forms">
-  <Display>DocumentLibraryForm</Display>
-  <Edit>DocumentLibraryForm</Edit>
-  <New>DocumentLibraryForm</New>
-</FormTemplates>
+<file path=customXml/itemProps1.xml><?xml version="1.0" encoding="utf-8"?>
+<ds:datastoreItem xmlns:ds="http://schemas.openxmlformats.org/officeDocument/2006/customXml" ds:itemID="{BB4045F3-0D79-4C78-9FF2-F16F2EADB462}">
+  <ds:schemaRefs>
+    <ds:schemaRef ds:uri="http://schemas.microsoft.com/office/2006/metadata/properties"/>
+    <ds:schemaRef ds:uri="http://schemas.microsoft.com/office/infopath/2007/PartnerControls"/>
+  </ds:schemaRefs>
+</ds:datastoreItem>
 </file>
 
-<file path=customXml/item3.xml><?xml version="1.0" encoding="utf-8"?>
-<p:properties xmlns:p="http://schemas.microsoft.com/office/2006/metadata/properties" xmlns:xsi="http://www.w3.org/2001/XMLSchema-instance" xmlns:pc="http://schemas.microsoft.com/office/infopath/2007/PartnerControls">
-  <documentManagement/>
-</p:properties>
+<file path=customXml/itemProps2.xml><?xml version="1.0" encoding="utf-8"?>
+<ds:datastoreItem xmlns:ds="http://schemas.openxmlformats.org/officeDocument/2006/customXml" ds:itemID="{E5BE695E-ED9F-444C-B608-591402F166A5}">
+  <ds:schemaRefs>
+    <ds:schemaRef ds:uri="http://schemas.microsoft.com/sharepoint/v3/contenttype/forms"/>
+  </ds:schemaRefs>
+</ds:datastoreItem>
 </file>
 
-<file path=customXml/itemProps1.xml><?xml version="1.0" encoding="utf-8"?>
+<file path=customXml/itemProps3.xml><?xml version="1.0" encoding="utf-8"?>
 <ds:datastoreItem xmlns:ds="http://schemas.openxmlformats.org/officeDocument/2006/customXml" ds:itemID="{2E65BDF1-CE7A-4B79-A5D6-CFC8861326F3}">
   <ds:schemaRefs>
     <ds:schemaRef ds:uri="http://schemas.microsoft.com/office/2006/metadata/contentType"/>
@@ -5934,21 +5849,4 @@
     <ds:schemaRef ds:uri="http://schemas.microsoft.com/internal/obd"/>
   </ds:schemaRefs>
 </ds:datastoreItem>
-</file>
-
-<file path=customXml/itemProps2.xml><?xml version="1.0" encoding="utf-8"?>
-<ds:datastoreItem xmlns:ds="http://schemas.openxmlformats.org/officeDocument/2006/customXml" ds:itemID="{E5BE695E-ED9F-444C-B608-591402F166A5}">
-  <ds:schemaRefs>
-    <ds:schemaRef ds:uri="http://schemas.microsoft.com/sharepoint/v3/contenttype/forms"/>
-  </ds:schemaRefs>
-</ds:datastoreItem>
-</file>
-
-<file path=customXml/itemProps3.xml><?xml version="1.0" encoding="utf-8"?>
-<ds:datastoreItem xmlns:ds="http://schemas.openxmlformats.org/officeDocument/2006/customXml" ds:itemID="{BB4045F3-0D79-4C78-9FF2-F16F2EADB462}">
-  <ds:schemaRefs>
-    <ds:schemaRef ds:uri="http://schemas.microsoft.com/office/2006/metadata/properties"/>
-    <ds:schemaRef ds:uri="http://schemas.microsoft.com/office/infopath/2007/PartnerControls"/>
-  </ds:schemaRefs>
-</ds:datastoreItem>
 </file>
</xml_diff>